<commit_message>
Fixed a lot of bugs.
</commit_message>
<xml_diff>
--- a/java/project/FinalProject_2_1810617_High court bar association/MS2_2_1810617_Simulating Operations of High court bar association.docx
+++ b/java/project/FinalProject_2_1810617_High court bar association/MS2_2_1810617_Simulating Operations of High court bar association.docx
@@ -9,10 +9,10 @@
         <w:tblLook w:val="04A0" w:firstRow="1" w:lastRow="0" w:firstColumn="1" w:lastColumn="0" w:noHBand="0" w:noVBand="1"/>
       </w:tblPr>
       <w:tblGrid>
-        <w:gridCol w:w="2797"/>
-        <w:gridCol w:w="2210"/>
-        <w:gridCol w:w="2272"/>
-        <w:gridCol w:w="2323"/>
+        <w:gridCol w:w="4125"/>
+        <w:gridCol w:w="1986"/>
+        <w:gridCol w:w="1587"/>
+        <w:gridCol w:w="1904"/>
       </w:tblGrid>
       <w:tr>
         <w:trPr>
@@ -20,7 +20,7 @@
         </w:trPr>
         <w:tc>
           <w:tcPr>
-            <w:tcW w:w="2797" w:type="dxa"/>
+            <w:tcW w:w="3975" w:type="dxa"/>
           </w:tcPr>
           <w:p>
             <w:pPr>
@@ -39,7 +39,7 @@
         </w:tc>
         <w:tc>
           <w:tcPr>
-            <w:tcW w:w="2210" w:type="dxa"/>
+            <w:tcW w:w="1615" w:type="dxa"/>
           </w:tcPr>
           <w:p>
             <w:pPr>
@@ -62,7 +62,7 @@
         </w:tc>
         <w:tc>
           <w:tcPr>
-            <w:tcW w:w="2272" w:type="dxa"/>
+            <w:tcW w:w="1910" w:type="dxa"/>
           </w:tcPr>
           <w:p>
             <w:pPr>
@@ -81,7 +81,7 @@
         </w:tc>
         <w:tc>
           <w:tcPr>
-            <w:tcW w:w="2323" w:type="dxa"/>
+            <w:tcW w:w="2102" w:type="dxa"/>
           </w:tcPr>
           <w:p>
             <w:pPr>
@@ -105,26 +105,28 @@
         </w:trPr>
         <w:tc>
           <w:tcPr>
-            <w:tcW w:w="2797" w:type="dxa"/>
-          </w:tcPr>
-          <w:p>
-            <w:pPr>
-              <w:jc w:val="center"/>
-              <w:rPr>
-                <w:b/>
-              </w:rPr>
-            </w:pPr>
-            <w:r>
-              <w:rPr>
-                <w:b/>
-              </w:rPr>
-              <w:t>accountLoginInfo</w:t>
-            </w:r>
-          </w:p>
-        </w:tc>
-        <w:tc>
-          <w:tcPr>
-            <w:tcW w:w="2210" w:type="dxa"/>
+            <w:tcW w:w="3975" w:type="dxa"/>
+          </w:tcPr>
+          <w:p>
+            <w:pPr>
+              <w:jc w:val="center"/>
+              <w:rPr>
+                <w:b/>
+              </w:rPr>
+            </w:pPr>
+            <w:proofErr w:type="spellStart"/>
+            <w:r>
+              <w:rPr>
+                <w:b/>
+              </w:rPr>
+              <w:t>accountLoginInfoExecCom</w:t>
+            </w:r>
+            <w:proofErr w:type="spellEnd"/>
+          </w:p>
+        </w:tc>
+        <w:tc>
+          <w:tcPr>
+            <w:tcW w:w="1615" w:type="dxa"/>
           </w:tcPr>
           <w:p>
             <w:pPr>
@@ -146,29 +148,69 @@
               <w:t xml:space="preserve"> File</w:t>
             </w:r>
           </w:p>
-        </w:tc>
-        <w:tc>
-          <w:tcPr>
-            <w:tcW w:w="2272" w:type="dxa"/>
-          </w:tcPr>
-          <w:p>
-            <w:pPr>
-              <w:jc w:val="center"/>
-              <w:rPr>
-                <w:b/>
-              </w:rPr>
-            </w:pPr>
-            <w:r>
-              <w:rPr>
-                <w:b/>
-              </w:rPr>
-              <w:t>Login info to enter into the system</w:t>
-            </w:r>
-          </w:p>
-        </w:tc>
-        <w:tc>
-          <w:tcPr>
-            <w:tcW w:w="2323" w:type="dxa"/>
+          <w:p>
+            <w:pPr>
+              <w:jc w:val="center"/>
+              <w:rPr>
+                <w:b/>
+              </w:rPr>
+            </w:pPr>
+            <w:r>
+              <w:rPr>
+                <w:b/>
+              </w:rPr>
+              <w:t>(</w:t>
+            </w:r>
+            <w:proofErr w:type="spellStart"/>
+            <w:r>
+              <w:rPr>
+                <w:b/>
+              </w:rPr>
+              <w:t>FileOutputStream</w:t>
+            </w:r>
+            <w:proofErr w:type="spellEnd"/>
+            <w:r>
+              <w:rPr>
+                <w:b/>
+              </w:rPr>
+              <w:t>)</w:t>
+            </w:r>
+          </w:p>
+        </w:tc>
+        <w:tc>
+          <w:tcPr>
+            <w:tcW w:w="1910" w:type="dxa"/>
+          </w:tcPr>
+          <w:p>
+            <w:pPr>
+              <w:jc w:val="center"/>
+              <w:rPr>
+                <w:b/>
+              </w:rPr>
+            </w:pPr>
+            <w:r>
+              <w:rPr>
+                <w:b/>
+              </w:rPr>
+              <w:t xml:space="preserve">Login info to </w:t>
+            </w:r>
+            <w:r>
+              <w:rPr>
+                <w:b/>
+              </w:rPr>
+              <w:t>enter</w:t>
+            </w:r>
+            <w:r>
+              <w:rPr>
+                <w:b/>
+              </w:rPr>
+              <w:t xml:space="preserve"> the system</w:t>
+            </w:r>
+          </w:p>
+        </w:tc>
+        <w:tc>
+          <w:tcPr>
+            <w:tcW w:w="2102" w:type="dxa"/>
           </w:tcPr>
           <w:p>
             <w:pPr>
@@ -192,26 +234,28 @@
         </w:trPr>
         <w:tc>
           <w:tcPr>
-            <w:tcW w:w="2797" w:type="dxa"/>
-          </w:tcPr>
-          <w:p>
-            <w:pPr>
-              <w:jc w:val="center"/>
-              <w:rPr>
-                <w:b/>
-              </w:rPr>
-            </w:pPr>
-            <w:r>
-              <w:rPr>
-                <w:b/>
-              </w:rPr>
-              <w:t>accountUserInfo</w:t>
-            </w:r>
-          </w:p>
-        </w:tc>
-        <w:tc>
-          <w:tcPr>
-            <w:tcW w:w="2210" w:type="dxa"/>
+            <w:tcW w:w="3975" w:type="dxa"/>
+          </w:tcPr>
+          <w:p>
+            <w:pPr>
+              <w:jc w:val="center"/>
+              <w:rPr>
+                <w:b/>
+              </w:rPr>
+            </w:pPr>
+            <w:proofErr w:type="spellStart"/>
+            <w:r>
+              <w:rPr>
+                <w:b/>
+              </w:rPr>
+              <w:t>accountCommitteeUserInfoExecComEmp</w:t>
+            </w:r>
+            <w:proofErr w:type="spellEnd"/>
+          </w:p>
+        </w:tc>
+        <w:tc>
+          <w:tcPr>
+            <w:tcW w:w="1615" w:type="dxa"/>
           </w:tcPr>
           <w:p>
             <w:pPr>
@@ -233,10 +277,38 @@
               <w:t xml:space="preserve"> File</w:t>
             </w:r>
           </w:p>
-        </w:tc>
-        <w:tc>
-          <w:tcPr>
-            <w:tcW w:w="2272" w:type="dxa"/>
+          <w:p>
+            <w:pPr>
+              <w:jc w:val="center"/>
+              <w:rPr>
+                <w:b/>
+              </w:rPr>
+            </w:pPr>
+            <w:r>
+              <w:rPr>
+                <w:b/>
+              </w:rPr>
+              <w:t>(</w:t>
+            </w:r>
+            <w:proofErr w:type="spellStart"/>
+            <w:r>
+              <w:rPr>
+                <w:b/>
+              </w:rPr>
+              <w:t>FileOutputStream</w:t>
+            </w:r>
+            <w:proofErr w:type="spellEnd"/>
+            <w:r>
+              <w:rPr>
+                <w:b/>
+              </w:rPr>
+              <w:t>)</w:t>
+            </w:r>
+          </w:p>
+        </w:tc>
+        <w:tc>
+          <w:tcPr>
+            <w:tcW w:w="1910" w:type="dxa"/>
           </w:tcPr>
           <w:p>
             <w:pPr>
@@ -255,7 +327,7 @@
         </w:tc>
         <w:tc>
           <w:tcPr>
-            <w:tcW w:w="2323" w:type="dxa"/>
+            <w:tcW w:w="2102" w:type="dxa"/>
           </w:tcPr>
           <w:p>
             <w:pPr>
@@ -279,26 +351,34 @@
         </w:trPr>
         <w:tc>
           <w:tcPr>
-            <w:tcW w:w="2797" w:type="dxa"/>
-          </w:tcPr>
-          <w:p>
-            <w:pPr>
-              <w:jc w:val="center"/>
-              <w:rPr>
-                <w:b/>
-              </w:rPr>
-            </w:pPr>
-            <w:r>
-              <w:rPr>
-                <w:b/>
-              </w:rPr>
-              <w:t>duePayments</w:t>
-            </w:r>
-          </w:p>
-        </w:tc>
-        <w:tc>
-          <w:tcPr>
-            <w:tcW w:w="2210" w:type="dxa"/>
+            <w:tcW w:w="3975" w:type="dxa"/>
+          </w:tcPr>
+          <w:p>
+            <w:pPr>
+              <w:jc w:val="center"/>
+              <w:rPr>
+                <w:b/>
+              </w:rPr>
+            </w:pPr>
+            <w:proofErr w:type="spellStart"/>
+            <w:r>
+              <w:rPr>
+                <w:b/>
+              </w:rPr>
+              <w:t>fcD</w:t>
+            </w:r>
+            <w:r>
+              <w:rPr>
+                <w:b/>
+              </w:rPr>
+              <w:t>uePayments</w:t>
+            </w:r>
+            <w:proofErr w:type="spellEnd"/>
+          </w:p>
+        </w:tc>
+        <w:tc>
+          <w:tcPr>
+            <w:tcW w:w="1615" w:type="dxa"/>
           </w:tcPr>
           <w:p>
             <w:pPr>
@@ -317,7 +397,7 @@
         </w:tc>
         <w:tc>
           <w:tcPr>
-            <w:tcW w:w="2272" w:type="dxa"/>
+            <w:tcW w:w="1910" w:type="dxa"/>
           </w:tcPr>
           <w:p>
             <w:pPr>
@@ -342,7 +422,7 @@
         </w:tc>
         <w:tc>
           <w:tcPr>
-            <w:tcW w:w="2323" w:type="dxa"/>
+            <w:tcW w:w="2102" w:type="dxa"/>
           </w:tcPr>
           <w:p>
             <w:pPr>
@@ -366,26 +446,28 @@
         </w:trPr>
         <w:tc>
           <w:tcPr>
-            <w:tcW w:w="2797" w:type="dxa"/>
-          </w:tcPr>
-          <w:p>
-            <w:pPr>
-              <w:jc w:val="center"/>
-              <w:rPr>
-                <w:b/>
-              </w:rPr>
-            </w:pPr>
-            <w:r>
-              <w:rPr>
-                <w:b/>
-              </w:rPr>
-              <w:t>empComplaintsSent</w:t>
-            </w:r>
-          </w:p>
-        </w:tc>
-        <w:tc>
-          <w:tcPr>
-            <w:tcW w:w="2210" w:type="dxa"/>
+            <w:tcW w:w="3975" w:type="dxa"/>
+          </w:tcPr>
+          <w:p>
+            <w:pPr>
+              <w:jc w:val="center"/>
+              <w:rPr>
+                <w:b/>
+              </w:rPr>
+            </w:pPr>
+            <w:proofErr w:type="spellStart"/>
+            <w:r>
+              <w:rPr>
+                <w:b/>
+              </w:rPr>
+              <w:t>fcFundCollection</w:t>
+            </w:r>
+            <w:proofErr w:type="spellEnd"/>
+          </w:p>
+        </w:tc>
+        <w:tc>
+          <w:tcPr>
+            <w:tcW w:w="1615" w:type="dxa"/>
           </w:tcPr>
           <w:p>
             <w:pPr>
@@ -404,26 +486,26 @@
         </w:tc>
         <w:tc>
           <w:tcPr>
-            <w:tcW w:w="2272" w:type="dxa"/>
-          </w:tcPr>
-          <w:p>
-            <w:pPr>
-              <w:jc w:val="center"/>
-              <w:rPr>
-                <w:b/>
-              </w:rPr>
-            </w:pPr>
-            <w:r>
-              <w:rPr>
-                <w:b/>
-              </w:rPr>
-              <w:t>Complaints</w:t>
-            </w:r>
-          </w:p>
-        </w:tc>
-        <w:tc>
-          <w:tcPr>
-            <w:tcW w:w="2323" w:type="dxa"/>
+            <w:tcW w:w="1910" w:type="dxa"/>
+          </w:tcPr>
+          <w:p>
+            <w:pPr>
+              <w:jc w:val="center"/>
+              <w:rPr>
+                <w:b/>
+              </w:rPr>
+            </w:pPr>
+            <w:r>
+              <w:rPr>
+                <w:b/>
+              </w:rPr>
+              <w:t>Message for Fund Collection</w:t>
+            </w:r>
+          </w:p>
+        </w:tc>
+        <w:tc>
+          <w:tcPr>
+            <w:tcW w:w="2102" w:type="dxa"/>
           </w:tcPr>
           <w:p>
             <w:pPr>
@@ -447,26 +529,28 @@
         </w:trPr>
         <w:tc>
           <w:tcPr>
-            <w:tcW w:w="2797" w:type="dxa"/>
-          </w:tcPr>
-          <w:p>
-            <w:pPr>
-              <w:jc w:val="center"/>
-              <w:rPr>
-                <w:b/>
-              </w:rPr>
-            </w:pPr>
-            <w:r>
-              <w:rPr>
-                <w:b/>
-              </w:rPr>
-              <w:t>employees</w:t>
-            </w:r>
-          </w:p>
-        </w:tc>
-        <w:tc>
-          <w:tcPr>
-            <w:tcW w:w="2210" w:type="dxa"/>
+            <w:tcW w:w="3975" w:type="dxa"/>
+          </w:tcPr>
+          <w:p>
+            <w:pPr>
+              <w:jc w:val="center"/>
+              <w:rPr>
+                <w:b/>
+              </w:rPr>
+            </w:pPr>
+            <w:proofErr w:type="spellStart"/>
+            <w:r>
+              <w:rPr>
+                <w:b/>
+              </w:rPr>
+              <w:t>fcRecords</w:t>
+            </w:r>
+            <w:proofErr w:type="spellEnd"/>
+          </w:p>
+        </w:tc>
+        <w:tc>
+          <w:tcPr>
+            <w:tcW w:w="1615" w:type="dxa"/>
           </w:tcPr>
           <w:p>
             <w:pPr>
@@ -485,32 +569,26 @@
         </w:tc>
         <w:tc>
           <w:tcPr>
-            <w:tcW w:w="2272" w:type="dxa"/>
-          </w:tcPr>
-          <w:p>
-            <w:pPr>
-              <w:jc w:val="center"/>
-              <w:rPr>
-                <w:b/>
-              </w:rPr>
-            </w:pPr>
-            <w:r>
-              <w:rPr>
-                <w:b/>
-              </w:rPr>
-              <w:t>Employee info</w:t>
-            </w:r>
-            <w:r>
-              <w:rPr>
-                <w:b/>
-              </w:rPr>
-              <w:t xml:space="preserve"> </w:t>
-            </w:r>
-          </w:p>
-        </w:tc>
-        <w:tc>
-          <w:tcPr>
-            <w:tcW w:w="2323" w:type="dxa"/>
+            <w:tcW w:w="1910" w:type="dxa"/>
+          </w:tcPr>
+          <w:p>
+            <w:pPr>
+              <w:jc w:val="center"/>
+              <w:rPr>
+                <w:b/>
+              </w:rPr>
+            </w:pPr>
+            <w:r>
+              <w:rPr>
+                <w:b/>
+              </w:rPr>
+              <w:t xml:space="preserve"> Financial Records by Finance Committee</w:t>
+            </w:r>
+          </w:p>
+        </w:tc>
+        <w:tc>
+          <w:tcPr>
+            <w:tcW w:w="2102" w:type="dxa"/>
           </w:tcPr>
           <w:p>
             <w:pPr>
@@ -534,26 +612,28 @@
         </w:trPr>
         <w:tc>
           <w:tcPr>
-            <w:tcW w:w="2797" w:type="dxa"/>
-          </w:tcPr>
-          <w:p>
-            <w:pPr>
-              <w:jc w:val="center"/>
-              <w:rPr>
-                <w:b/>
-              </w:rPr>
-            </w:pPr>
-            <w:r>
-              <w:rPr>
-                <w:b/>
-              </w:rPr>
-              <w:t>empMembers</w:t>
-            </w:r>
-          </w:p>
-        </w:tc>
-        <w:tc>
-          <w:tcPr>
-            <w:tcW w:w="2210" w:type="dxa"/>
+            <w:tcW w:w="3975" w:type="dxa"/>
+          </w:tcPr>
+          <w:p>
+            <w:pPr>
+              <w:jc w:val="center"/>
+              <w:rPr>
+                <w:b/>
+              </w:rPr>
+            </w:pPr>
+            <w:proofErr w:type="spellStart"/>
+            <w:r>
+              <w:rPr>
+                <w:b/>
+              </w:rPr>
+              <w:t>execComEmpGmComplaints</w:t>
+            </w:r>
+            <w:proofErr w:type="spellEnd"/>
+          </w:p>
+        </w:tc>
+        <w:tc>
+          <w:tcPr>
+            <w:tcW w:w="1615" w:type="dxa"/>
           </w:tcPr>
           <w:p>
             <w:pPr>
@@ -572,34 +652,26 @@
         </w:tc>
         <w:tc>
           <w:tcPr>
-            <w:tcW w:w="2272" w:type="dxa"/>
-          </w:tcPr>
-          <w:p>
-            <w:pPr>
-              <w:jc w:val="center"/>
-              <w:rPr>
-                <w:b/>
-              </w:rPr>
-            </w:pPr>
-            <w:r>
-              <w:rPr>
-                <w:b/>
-              </w:rPr>
-              <w:t>Member info</w:t>
-            </w:r>
-          </w:p>
-          <w:p>
-            <w:pPr>
-              <w:jc w:val="center"/>
-              <w:rPr>
-                <w:b/>
-              </w:rPr>
-            </w:pPr>
-          </w:p>
-        </w:tc>
-        <w:tc>
-          <w:tcPr>
-            <w:tcW w:w="2323" w:type="dxa"/>
+            <w:tcW w:w="1910" w:type="dxa"/>
+          </w:tcPr>
+          <w:p>
+            <w:pPr>
+              <w:jc w:val="center"/>
+              <w:rPr>
+                <w:b/>
+              </w:rPr>
+            </w:pPr>
+            <w:r>
+              <w:rPr>
+                <w:b/>
+              </w:rPr>
+              <w:t>Stored complaint by Employees and General Member.</w:t>
+            </w:r>
+          </w:p>
+        </w:tc>
+        <w:tc>
+          <w:tcPr>
+            <w:tcW w:w="2102" w:type="dxa"/>
           </w:tcPr>
           <w:p>
             <w:pPr>
@@ -623,26 +695,40 @@
         </w:trPr>
         <w:tc>
           <w:tcPr>
-            <w:tcW w:w="2797" w:type="dxa"/>
-          </w:tcPr>
-          <w:p>
-            <w:pPr>
-              <w:jc w:val="center"/>
-              <w:rPr>
-                <w:b/>
-              </w:rPr>
-            </w:pPr>
-            <w:r>
-              <w:rPr>
-                <w:b/>
-              </w:rPr>
-              <w:t>empOngoingWorks</w:t>
-            </w:r>
-          </w:p>
-        </w:tc>
-        <w:tc>
-          <w:tcPr>
-            <w:tcW w:w="2210" w:type="dxa"/>
+            <w:tcW w:w="3975" w:type="dxa"/>
+          </w:tcPr>
+          <w:p>
+            <w:pPr>
+              <w:jc w:val="center"/>
+              <w:rPr>
+                <w:b/>
+              </w:rPr>
+            </w:pPr>
+            <w:proofErr w:type="spellStart"/>
+            <w:r>
+              <w:rPr>
+                <w:b/>
+              </w:rPr>
+              <w:t>execComEmpGm</w:t>
+            </w:r>
+            <w:r>
+              <w:rPr>
+                <w:b/>
+              </w:rPr>
+              <w:t>Sent</w:t>
+            </w:r>
+            <w:r>
+              <w:rPr>
+                <w:b/>
+              </w:rPr>
+              <w:t>Complaints</w:t>
+            </w:r>
+            <w:proofErr w:type="spellEnd"/>
+          </w:p>
+        </w:tc>
+        <w:tc>
+          <w:tcPr>
+            <w:tcW w:w="1615" w:type="dxa"/>
           </w:tcPr>
           <w:p>
             <w:pPr>
@@ -661,26 +747,38 @@
         </w:tc>
         <w:tc>
           <w:tcPr>
-            <w:tcW w:w="2272" w:type="dxa"/>
-          </w:tcPr>
-          <w:p>
-            <w:pPr>
-              <w:jc w:val="center"/>
-              <w:rPr>
-                <w:b/>
-              </w:rPr>
-            </w:pPr>
-            <w:r>
-              <w:rPr>
-                <w:b/>
-              </w:rPr>
-              <w:t>Ongoing work of employees</w:t>
-            </w:r>
-          </w:p>
-        </w:tc>
-        <w:tc>
-          <w:tcPr>
-            <w:tcW w:w="2323" w:type="dxa"/>
+            <w:tcW w:w="1910" w:type="dxa"/>
+          </w:tcPr>
+          <w:p>
+            <w:pPr>
+              <w:jc w:val="center"/>
+              <w:rPr>
+                <w:b/>
+              </w:rPr>
+            </w:pPr>
+            <w:r>
+              <w:rPr>
+                <w:b/>
+              </w:rPr>
+              <w:t xml:space="preserve">Sent </w:t>
+            </w:r>
+            <w:r>
+              <w:rPr>
+                <w:b/>
+              </w:rPr>
+              <w:t>Complaints</w:t>
+            </w:r>
+            <w:r>
+              <w:rPr>
+                <w:b/>
+              </w:rPr>
+              <w:t xml:space="preserve"> with priority and comments</w:t>
+            </w:r>
+          </w:p>
+        </w:tc>
+        <w:tc>
+          <w:tcPr>
+            <w:tcW w:w="2102" w:type="dxa"/>
           </w:tcPr>
           <w:p>
             <w:pPr>
@@ -704,26 +802,149 @@
         </w:trPr>
         <w:tc>
           <w:tcPr>
-            <w:tcW w:w="2797" w:type="dxa"/>
-          </w:tcPr>
-          <w:p>
-            <w:pPr>
-              <w:jc w:val="center"/>
-              <w:rPr>
-                <w:b/>
-              </w:rPr>
-            </w:pPr>
+            <w:tcW w:w="3975" w:type="dxa"/>
+          </w:tcPr>
+          <w:p>
+            <w:pPr>
+              <w:jc w:val="center"/>
+              <w:rPr>
+                <w:b/>
+              </w:rPr>
+            </w:pPr>
+            <w:proofErr w:type="spellStart"/>
+            <w:r>
+              <w:rPr>
+                <w:b/>
+              </w:rPr>
+              <w:t>emp</w:t>
+            </w:r>
+            <w:r>
+              <w:rPr>
+                <w:b/>
+              </w:rPr>
+              <w:t>GmInfo</w:t>
+            </w:r>
+            <w:proofErr w:type="spellEnd"/>
+          </w:p>
+        </w:tc>
+        <w:tc>
+          <w:tcPr>
+            <w:tcW w:w="1615" w:type="dxa"/>
+          </w:tcPr>
+          <w:p>
+            <w:pPr>
+              <w:jc w:val="center"/>
+              <w:rPr>
+                <w:b/>
+              </w:rPr>
+            </w:pPr>
+            <w:r>
+              <w:rPr>
+                <w:b/>
+              </w:rPr>
+              <w:t>Text File</w:t>
+            </w:r>
+          </w:p>
+        </w:tc>
+        <w:tc>
+          <w:tcPr>
+            <w:tcW w:w="1910" w:type="dxa"/>
+          </w:tcPr>
+          <w:p>
+            <w:pPr>
+              <w:jc w:val="center"/>
+              <w:rPr>
+                <w:b/>
+              </w:rPr>
+            </w:pPr>
+            <w:r>
+              <w:rPr>
+                <w:b/>
+              </w:rPr>
+              <w:t>Employee</w:t>
+            </w:r>
+            <w:r>
+              <w:rPr>
+                <w:b/>
+              </w:rPr>
+              <w:t xml:space="preserve"> and </w:t>
+            </w:r>
+          </w:p>
+          <w:p>
+            <w:pPr>
+              <w:jc w:val="center"/>
+              <w:rPr>
+                <w:b/>
+              </w:rPr>
+            </w:pPr>
+            <w:r>
+              <w:rPr>
+                <w:b/>
+              </w:rPr>
+              <w:t>General Member</w:t>
+            </w:r>
+            <w:r>
+              <w:rPr>
+                <w:b/>
+              </w:rPr>
+              <w:t xml:space="preserve"> info</w:t>
+            </w:r>
+            <w:r>
+              <w:rPr>
+                <w:b/>
+              </w:rPr>
+              <w:t xml:space="preserve"> </w:t>
+            </w:r>
+          </w:p>
+        </w:tc>
+        <w:tc>
+          <w:tcPr>
+            <w:tcW w:w="2102" w:type="dxa"/>
+          </w:tcPr>
+          <w:p>
+            <w:pPr>
+              <w:jc w:val="center"/>
+              <w:rPr>
+                <w:b/>
+              </w:rPr>
+            </w:pPr>
+            <w:r>
+              <w:rPr>
+                <w:b/>
+              </w:rPr>
+              <w:t>Append</w:t>
+            </w:r>
+          </w:p>
+        </w:tc>
+      </w:tr>
+      <w:tr>
+        <w:trPr>
+          <w:trHeight w:val="645"/>
+        </w:trPr>
+        <w:tc>
+          <w:tcPr>
+            <w:tcW w:w="3975" w:type="dxa"/>
+          </w:tcPr>
+          <w:p>
+            <w:pPr>
+              <w:jc w:val="center"/>
+              <w:rPr>
+                <w:b/>
+              </w:rPr>
+            </w:pPr>
+            <w:proofErr w:type="spellStart"/>
             <w:r>
               <w:rPr>
                 <w:b/>
               </w:rPr>
               <w:t>empOngoingWorks</w:t>
             </w:r>
-          </w:p>
-        </w:tc>
-        <w:tc>
-          <w:tcPr>
-            <w:tcW w:w="2210" w:type="dxa"/>
+            <w:proofErr w:type="spellEnd"/>
+          </w:p>
+        </w:tc>
+        <w:tc>
+          <w:tcPr>
+            <w:tcW w:w="1615" w:type="dxa"/>
           </w:tcPr>
           <w:p>
             <w:pPr>
@@ -742,20 +963,121 @@
         </w:tc>
         <w:tc>
           <w:tcPr>
-            <w:tcW w:w="2272" w:type="dxa"/>
-          </w:tcPr>
-          <w:p>
-            <w:pPr>
-              <w:jc w:val="center"/>
-              <w:rPr>
-                <w:b/>
-              </w:rPr>
-            </w:pPr>
-            <w:r>
-              <w:rPr>
-                <w:b/>
-              </w:rPr>
-              <w:t>Upcominf</w:t>
+            <w:tcW w:w="1910" w:type="dxa"/>
+          </w:tcPr>
+          <w:p>
+            <w:pPr>
+              <w:jc w:val="center"/>
+              <w:rPr>
+                <w:b/>
+              </w:rPr>
+            </w:pPr>
+            <w:r>
+              <w:rPr>
+                <w:b/>
+              </w:rPr>
+              <w:t>Ongoing work of employees</w:t>
+            </w:r>
+          </w:p>
+        </w:tc>
+        <w:tc>
+          <w:tcPr>
+            <w:tcW w:w="2102" w:type="dxa"/>
+          </w:tcPr>
+          <w:p>
+            <w:pPr>
+              <w:jc w:val="center"/>
+              <w:rPr>
+                <w:b/>
+              </w:rPr>
+            </w:pPr>
+            <w:r>
+              <w:rPr>
+                <w:b/>
+              </w:rPr>
+              <w:t>Append</w:t>
+            </w:r>
+          </w:p>
+        </w:tc>
+      </w:tr>
+      <w:tr>
+        <w:trPr>
+          <w:trHeight w:val="645"/>
+        </w:trPr>
+        <w:tc>
+          <w:tcPr>
+            <w:tcW w:w="3975" w:type="dxa"/>
+          </w:tcPr>
+          <w:p>
+            <w:pPr>
+              <w:jc w:val="center"/>
+              <w:rPr>
+                <w:b/>
+              </w:rPr>
+            </w:pPr>
+            <w:proofErr w:type="spellStart"/>
+            <w:r>
+              <w:rPr>
+                <w:b/>
+              </w:rPr>
+              <w:t>emp</w:t>
+            </w:r>
+            <w:r>
+              <w:rPr>
+                <w:b/>
+              </w:rPr>
+              <w:t>Upcoming</w:t>
+            </w:r>
+            <w:r>
+              <w:rPr>
+                <w:b/>
+              </w:rPr>
+              <w:t>Works</w:t>
+            </w:r>
+            <w:proofErr w:type="spellEnd"/>
+          </w:p>
+        </w:tc>
+        <w:tc>
+          <w:tcPr>
+            <w:tcW w:w="1615" w:type="dxa"/>
+          </w:tcPr>
+          <w:p>
+            <w:pPr>
+              <w:jc w:val="center"/>
+              <w:rPr>
+                <w:b/>
+              </w:rPr>
+            </w:pPr>
+            <w:r>
+              <w:rPr>
+                <w:b/>
+              </w:rPr>
+              <w:t>Text File</w:t>
+            </w:r>
+          </w:p>
+        </w:tc>
+        <w:tc>
+          <w:tcPr>
+            <w:tcW w:w="1910" w:type="dxa"/>
+          </w:tcPr>
+          <w:p>
+            <w:pPr>
+              <w:jc w:val="center"/>
+              <w:rPr>
+                <w:b/>
+              </w:rPr>
+            </w:pPr>
+            <w:r>
+              <w:rPr>
+                <w:b/>
+              </w:rPr>
+              <w:t>Upcomin</w:t>
+            </w:r>
+            <w:r>
+              <w:rPr>
+                <w:b/>
+              </w:rPr>
+              <w:t>g</w:t>
             </w:r>
             <w:r>
               <w:rPr>
@@ -767,7 +1089,7 @@
         </w:tc>
         <w:tc>
           <w:tcPr>
-            <w:tcW w:w="2323" w:type="dxa"/>
+            <w:tcW w:w="2102" w:type="dxa"/>
           </w:tcPr>
           <w:p>
             <w:pPr>
@@ -791,32 +1113,28 @@
         </w:trPr>
         <w:tc>
           <w:tcPr>
-            <w:tcW w:w="2797" w:type="dxa"/>
-          </w:tcPr>
-          <w:p>
-            <w:pPr>
-              <w:jc w:val="center"/>
-              <w:rPr>
-                <w:b/>
-              </w:rPr>
-            </w:pPr>
-            <w:r>
-              <w:rPr>
-                <w:b/>
-              </w:rPr>
-              <w:t>emp</w:t>
-            </w:r>
-            <w:r>
-              <w:rPr>
-                <w:b/>
-              </w:rPr>
-              <w:t>WorkStatus</w:t>
-            </w:r>
-          </w:p>
-        </w:tc>
-        <w:tc>
-          <w:tcPr>
-            <w:tcW w:w="2210" w:type="dxa"/>
+            <w:tcW w:w="3975" w:type="dxa"/>
+          </w:tcPr>
+          <w:p>
+            <w:pPr>
+              <w:jc w:val="center"/>
+              <w:rPr>
+                <w:b/>
+              </w:rPr>
+            </w:pPr>
+            <w:proofErr w:type="spellStart"/>
+            <w:r>
+              <w:rPr>
+                <w:b/>
+              </w:rPr>
+              <w:t>empWorkStatus</w:t>
+            </w:r>
+            <w:proofErr w:type="spellEnd"/>
+          </w:p>
+        </w:tc>
+        <w:tc>
+          <w:tcPr>
+            <w:tcW w:w="1615" w:type="dxa"/>
           </w:tcPr>
           <w:p>
             <w:pPr>
@@ -835,7 +1153,7 @@
         </w:tc>
         <w:tc>
           <w:tcPr>
-            <w:tcW w:w="2272" w:type="dxa"/>
+            <w:tcW w:w="1910" w:type="dxa"/>
           </w:tcPr>
           <w:p>
             <w:pPr>
@@ -854,7 +1172,7 @@
         </w:tc>
         <w:tc>
           <w:tcPr>
-            <w:tcW w:w="2323" w:type="dxa"/>
+            <w:tcW w:w="2102" w:type="dxa"/>
           </w:tcPr>
           <w:p>
             <w:pPr>
@@ -878,26 +1196,28 @@
         </w:trPr>
         <w:tc>
           <w:tcPr>
-            <w:tcW w:w="2797" w:type="dxa"/>
-          </w:tcPr>
-          <w:p>
-            <w:pPr>
-              <w:jc w:val="center"/>
-              <w:rPr>
-                <w:b/>
-              </w:rPr>
-            </w:pPr>
-            <w:r>
-              <w:rPr>
-                <w:b/>
-              </w:rPr>
-              <w:t>expenditure</w:t>
-            </w:r>
-          </w:p>
-        </w:tc>
-        <w:tc>
-          <w:tcPr>
-            <w:tcW w:w="2210" w:type="dxa"/>
+            <w:tcW w:w="3975" w:type="dxa"/>
+          </w:tcPr>
+          <w:p>
+            <w:pPr>
+              <w:jc w:val="center"/>
+              <w:rPr>
+                <w:b/>
+              </w:rPr>
+            </w:pPr>
+            <w:proofErr w:type="spellStart"/>
+            <w:r>
+              <w:rPr>
+                <w:b/>
+              </w:rPr>
+              <w:t>humanRightsCases</w:t>
+            </w:r>
+            <w:proofErr w:type="spellEnd"/>
+          </w:p>
+        </w:tc>
+        <w:tc>
+          <w:tcPr>
+            <w:tcW w:w="1615" w:type="dxa"/>
           </w:tcPr>
           <w:p>
             <w:pPr>
@@ -916,26 +1236,26 @@
         </w:tc>
         <w:tc>
           <w:tcPr>
-            <w:tcW w:w="2272" w:type="dxa"/>
-          </w:tcPr>
-          <w:p>
-            <w:pPr>
-              <w:jc w:val="center"/>
-              <w:rPr>
-                <w:b/>
-              </w:rPr>
-            </w:pPr>
-            <w:r>
-              <w:rPr>
-                <w:b/>
-              </w:rPr>
-              <w:t>Expenditure file</w:t>
-            </w:r>
-          </w:p>
-        </w:tc>
-        <w:tc>
-          <w:tcPr>
-            <w:tcW w:w="2323" w:type="dxa"/>
+            <w:tcW w:w="1910" w:type="dxa"/>
+          </w:tcPr>
+          <w:p>
+            <w:pPr>
+              <w:jc w:val="center"/>
+              <w:rPr>
+                <w:b/>
+              </w:rPr>
+            </w:pPr>
+            <w:r>
+              <w:rPr>
+                <w:b/>
+              </w:rPr>
+              <w:t>Cases filed by Human Rights and Legal Aid Committee</w:t>
+            </w:r>
+          </w:p>
+        </w:tc>
+        <w:tc>
+          <w:tcPr>
+            <w:tcW w:w="2102" w:type="dxa"/>
           </w:tcPr>
           <w:p>
             <w:pPr>
@@ -959,26 +1279,34 @@
         </w:trPr>
         <w:tc>
           <w:tcPr>
-            <w:tcW w:w="2797" w:type="dxa"/>
-          </w:tcPr>
-          <w:p>
-            <w:pPr>
-              <w:jc w:val="center"/>
-              <w:rPr>
-                <w:b/>
-              </w:rPr>
-            </w:pPr>
-            <w:r>
-              <w:rPr>
-                <w:b/>
-              </w:rPr>
-              <w:t>fcExpenditure</w:t>
-            </w:r>
-          </w:p>
-        </w:tc>
-        <w:tc>
-          <w:tcPr>
-            <w:tcW w:w="2210" w:type="dxa"/>
+            <w:tcW w:w="3975" w:type="dxa"/>
+          </w:tcPr>
+          <w:p>
+            <w:pPr>
+              <w:jc w:val="center"/>
+              <w:rPr>
+                <w:b/>
+              </w:rPr>
+            </w:pPr>
+            <w:proofErr w:type="spellStart"/>
+            <w:r>
+              <w:rPr>
+                <w:b/>
+              </w:rPr>
+              <w:t>fcE</w:t>
+            </w:r>
+            <w:r>
+              <w:rPr>
+                <w:b/>
+              </w:rPr>
+              <w:t>xpenditure</w:t>
+            </w:r>
+            <w:proofErr w:type="spellEnd"/>
+          </w:p>
+        </w:tc>
+        <w:tc>
+          <w:tcPr>
+            <w:tcW w:w="1615" w:type="dxa"/>
           </w:tcPr>
           <w:p>
             <w:pPr>
@@ -997,26 +1325,32 @@
         </w:tc>
         <w:tc>
           <w:tcPr>
-            <w:tcW w:w="2272" w:type="dxa"/>
-          </w:tcPr>
-          <w:p>
-            <w:pPr>
-              <w:jc w:val="center"/>
-              <w:rPr>
-                <w:b/>
-              </w:rPr>
-            </w:pPr>
-            <w:r>
-              <w:rPr>
-                <w:b/>
-              </w:rPr>
-              <w:t>Chart file</w:t>
-            </w:r>
-          </w:p>
-        </w:tc>
-        <w:tc>
-          <w:tcPr>
-            <w:tcW w:w="2323" w:type="dxa"/>
+            <w:tcW w:w="1910" w:type="dxa"/>
+          </w:tcPr>
+          <w:p>
+            <w:pPr>
+              <w:jc w:val="center"/>
+              <w:rPr>
+                <w:b/>
+              </w:rPr>
+            </w:pPr>
+            <w:r>
+              <w:rPr>
+                <w:b/>
+              </w:rPr>
+              <w:t xml:space="preserve">Expenditure </w:t>
+            </w:r>
+            <w:r>
+              <w:rPr>
+                <w:b/>
+              </w:rPr>
+              <w:t>in various sectors</w:t>
+            </w:r>
+          </w:p>
+        </w:tc>
+        <w:tc>
+          <w:tcPr>
+            <w:tcW w:w="2102" w:type="dxa"/>
           </w:tcPr>
           <w:p>
             <w:pPr>
@@ -1040,26 +1374,28 @@
         </w:trPr>
         <w:tc>
           <w:tcPr>
-            <w:tcW w:w="2797" w:type="dxa"/>
-          </w:tcPr>
-          <w:p>
-            <w:pPr>
-              <w:jc w:val="center"/>
-              <w:rPr>
-                <w:b/>
-              </w:rPr>
-            </w:pPr>
-            <w:r>
-              <w:rPr>
-                <w:b/>
-              </w:rPr>
-              <w:t>gmComplain</w:t>
-            </w:r>
-          </w:p>
-        </w:tc>
-        <w:tc>
-          <w:tcPr>
-            <w:tcW w:w="2210" w:type="dxa"/>
+            <w:tcW w:w="3975" w:type="dxa"/>
+          </w:tcPr>
+          <w:p>
+            <w:pPr>
+              <w:jc w:val="center"/>
+              <w:rPr>
+                <w:b/>
+              </w:rPr>
+            </w:pPr>
+            <w:proofErr w:type="spellStart"/>
+            <w:r>
+              <w:rPr>
+                <w:b/>
+              </w:rPr>
+              <w:t>gmMessage</w:t>
+            </w:r>
+            <w:proofErr w:type="spellEnd"/>
+          </w:p>
+        </w:tc>
+        <w:tc>
+          <w:tcPr>
+            <w:tcW w:w="1615" w:type="dxa"/>
           </w:tcPr>
           <w:p>
             <w:pPr>
@@ -1078,26 +1414,32 @@
         </w:tc>
         <w:tc>
           <w:tcPr>
-            <w:tcW w:w="2272" w:type="dxa"/>
-          </w:tcPr>
-          <w:p>
-            <w:pPr>
-              <w:jc w:val="center"/>
-              <w:rPr>
-                <w:b/>
-              </w:rPr>
-            </w:pPr>
-            <w:r>
-              <w:rPr>
-                <w:b/>
-              </w:rPr>
-              <w:t>Complaint file</w:t>
-            </w:r>
-          </w:p>
-        </w:tc>
-        <w:tc>
-          <w:tcPr>
-            <w:tcW w:w="2323" w:type="dxa"/>
+            <w:tcW w:w="1910" w:type="dxa"/>
+          </w:tcPr>
+          <w:p>
+            <w:pPr>
+              <w:jc w:val="center"/>
+              <w:rPr>
+                <w:b/>
+              </w:rPr>
+            </w:pPr>
+            <w:r>
+              <w:rPr>
+                <w:b/>
+              </w:rPr>
+              <w:t>Messages</w:t>
+            </w:r>
+            <w:r>
+              <w:rPr>
+                <w:b/>
+              </w:rPr>
+              <w:t xml:space="preserve"> sent by General Member</w:t>
+            </w:r>
+          </w:p>
+        </w:tc>
+        <w:tc>
+          <w:tcPr>
+            <w:tcW w:w="2102" w:type="dxa"/>
           </w:tcPr>
           <w:p>
             <w:pPr>
@@ -1121,26 +1463,28 @@
         </w:trPr>
         <w:tc>
           <w:tcPr>
-            <w:tcW w:w="2797" w:type="dxa"/>
-          </w:tcPr>
-          <w:p>
-            <w:pPr>
-              <w:jc w:val="center"/>
-              <w:rPr>
-                <w:b/>
-              </w:rPr>
-            </w:pPr>
-            <w:r>
-              <w:rPr>
-                <w:b/>
-              </w:rPr>
-              <w:t>gmMessage</w:t>
-            </w:r>
-          </w:p>
-        </w:tc>
-        <w:tc>
-          <w:tcPr>
-            <w:tcW w:w="2210" w:type="dxa"/>
+            <w:tcW w:w="3975" w:type="dxa"/>
+          </w:tcPr>
+          <w:p>
+            <w:pPr>
+              <w:jc w:val="center"/>
+              <w:rPr>
+                <w:b/>
+              </w:rPr>
+            </w:pPr>
+            <w:proofErr w:type="spellStart"/>
+            <w:r>
+              <w:rPr>
+                <w:b/>
+              </w:rPr>
+              <w:t>gmFunds</w:t>
+            </w:r>
+            <w:proofErr w:type="spellEnd"/>
+          </w:p>
+        </w:tc>
+        <w:tc>
+          <w:tcPr>
+            <w:tcW w:w="1615" w:type="dxa"/>
           </w:tcPr>
           <w:p>
             <w:pPr>
@@ -1159,26 +1503,26 @@
         </w:tc>
         <w:tc>
           <w:tcPr>
-            <w:tcW w:w="2272" w:type="dxa"/>
-          </w:tcPr>
-          <w:p>
-            <w:pPr>
-              <w:jc w:val="center"/>
-              <w:rPr>
-                <w:b/>
-              </w:rPr>
-            </w:pPr>
-            <w:r>
-              <w:rPr>
-                <w:b/>
-              </w:rPr>
-              <w:t>Messages</w:t>
-            </w:r>
-          </w:p>
-        </w:tc>
-        <w:tc>
-          <w:tcPr>
-            <w:tcW w:w="2323" w:type="dxa"/>
+            <w:tcW w:w="1910" w:type="dxa"/>
+          </w:tcPr>
+          <w:p>
+            <w:pPr>
+              <w:jc w:val="center"/>
+              <w:rPr>
+                <w:b/>
+              </w:rPr>
+            </w:pPr>
+            <w:r>
+              <w:rPr>
+                <w:b/>
+              </w:rPr>
+              <w:t>Funds related info</w:t>
+            </w:r>
+          </w:p>
+        </w:tc>
+        <w:tc>
+          <w:tcPr>
+            <w:tcW w:w="2102" w:type="dxa"/>
           </w:tcPr>
           <w:p>
             <w:pPr>
@@ -1202,26 +1546,29 @@
         </w:trPr>
         <w:tc>
           <w:tcPr>
-            <w:tcW w:w="2797" w:type="dxa"/>
-          </w:tcPr>
-          <w:p>
-            <w:pPr>
-              <w:jc w:val="center"/>
-              <w:rPr>
-                <w:b/>
-              </w:rPr>
-            </w:pPr>
-            <w:r>
-              <w:rPr>
-                <w:b/>
-              </w:rPr>
-              <w:t>leaveRequests</w:t>
-            </w:r>
-          </w:p>
-        </w:tc>
-        <w:tc>
-          <w:tcPr>
-            <w:tcW w:w="2210" w:type="dxa"/>
+            <w:tcW w:w="3975" w:type="dxa"/>
+          </w:tcPr>
+          <w:p>
+            <w:pPr>
+              <w:jc w:val="center"/>
+              <w:rPr>
+                <w:b/>
+              </w:rPr>
+            </w:pPr>
+            <w:proofErr w:type="spellStart"/>
+            <w:r>
+              <w:rPr>
+                <w:b/>
+              </w:rPr>
+              <w:lastRenderedPageBreak/>
+              <w:t>gmMoneySent</w:t>
+            </w:r>
+            <w:proofErr w:type="spellEnd"/>
+          </w:p>
+        </w:tc>
+        <w:tc>
+          <w:tcPr>
+            <w:tcW w:w="1615" w:type="dxa"/>
           </w:tcPr>
           <w:p>
             <w:pPr>
@@ -1240,26 +1587,26 @@
         </w:tc>
         <w:tc>
           <w:tcPr>
-            <w:tcW w:w="2272" w:type="dxa"/>
-          </w:tcPr>
-          <w:p>
-            <w:pPr>
-              <w:jc w:val="center"/>
-              <w:rPr>
-                <w:b/>
-              </w:rPr>
-            </w:pPr>
-            <w:r>
-              <w:rPr>
-                <w:b/>
-              </w:rPr>
-              <w:t>Leave requests</w:t>
-            </w:r>
-          </w:p>
-        </w:tc>
-        <w:tc>
-          <w:tcPr>
-            <w:tcW w:w="2323" w:type="dxa"/>
+            <w:tcW w:w="1910" w:type="dxa"/>
+          </w:tcPr>
+          <w:p>
+            <w:pPr>
+              <w:jc w:val="center"/>
+              <w:rPr>
+                <w:b/>
+              </w:rPr>
+            </w:pPr>
+            <w:r>
+              <w:rPr>
+                <w:b/>
+              </w:rPr>
+              <w:t>Info of General Members who received money</w:t>
+            </w:r>
+          </w:p>
+        </w:tc>
+        <w:tc>
+          <w:tcPr>
+            <w:tcW w:w="2102" w:type="dxa"/>
           </w:tcPr>
           <w:p>
             <w:pPr>
@@ -1283,26 +1630,28 @@
         </w:trPr>
         <w:tc>
           <w:tcPr>
-            <w:tcW w:w="2797" w:type="dxa"/>
-          </w:tcPr>
-          <w:p>
-            <w:pPr>
-              <w:jc w:val="center"/>
-              <w:rPr>
-                <w:b/>
-              </w:rPr>
-            </w:pPr>
-            <w:r>
-              <w:rPr>
-                <w:b/>
-              </w:rPr>
-              <w:t>MeetingInfo</w:t>
-            </w:r>
-          </w:p>
-        </w:tc>
-        <w:tc>
-          <w:tcPr>
-            <w:tcW w:w="2210" w:type="dxa"/>
+            <w:tcW w:w="3975" w:type="dxa"/>
+          </w:tcPr>
+          <w:p>
+            <w:pPr>
+              <w:jc w:val="center"/>
+              <w:rPr>
+                <w:b/>
+              </w:rPr>
+            </w:pPr>
+            <w:proofErr w:type="spellStart"/>
+            <w:r>
+              <w:rPr>
+                <w:b/>
+              </w:rPr>
+              <w:t>execComEmpLeaveRequests</w:t>
+            </w:r>
+            <w:proofErr w:type="spellEnd"/>
+          </w:p>
+        </w:tc>
+        <w:tc>
+          <w:tcPr>
+            <w:tcW w:w="1615" w:type="dxa"/>
           </w:tcPr>
           <w:p>
             <w:pPr>
@@ -1321,26 +1670,32 @@
         </w:tc>
         <w:tc>
           <w:tcPr>
-            <w:tcW w:w="2272" w:type="dxa"/>
-          </w:tcPr>
-          <w:p>
-            <w:pPr>
-              <w:jc w:val="center"/>
-              <w:rPr>
-                <w:b/>
-              </w:rPr>
-            </w:pPr>
-            <w:r>
-              <w:rPr>
-                <w:b/>
-              </w:rPr>
-              <w:t>Meeting info</w:t>
-            </w:r>
-          </w:p>
-        </w:tc>
-        <w:tc>
-          <w:tcPr>
-            <w:tcW w:w="2323" w:type="dxa"/>
+            <w:tcW w:w="1910" w:type="dxa"/>
+          </w:tcPr>
+          <w:p>
+            <w:pPr>
+              <w:jc w:val="center"/>
+              <w:rPr>
+                <w:b/>
+              </w:rPr>
+            </w:pPr>
+            <w:r>
+              <w:rPr>
+                <w:b/>
+              </w:rPr>
+              <w:t>Leave requests</w:t>
+            </w:r>
+            <w:r>
+              <w:rPr>
+                <w:b/>
+              </w:rPr>
+              <w:t xml:space="preserve"> made by employee</w:t>
+            </w:r>
+          </w:p>
+        </w:tc>
+        <w:tc>
+          <w:tcPr>
+            <w:tcW w:w="2102" w:type="dxa"/>
           </w:tcPr>
           <w:p>
             <w:pPr>
@@ -1364,70 +1719,106 @@
         </w:trPr>
         <w:tc>
           <w:tcPr>
-            <w:tcW w:w="2797" w:type="dxa"/>
-          </w:tcPr>
-          <w:p>
-            <w:pPr>
-              <w:jc w:val="center"/>
-              <w:rPr>
-                <w:b/>
-              </w:rPr>
-            </w:pPr>
-            <w:r>
-              <w:rPr>
-                <w:b/>
-              </w:rPr>
-              <w:t>moneyInfo</w:t>
-            </w:r>
-          </w:p>
-        </w:tc>
-        <w:tc>
-          <w:tcPr>
-            <w:tcW w:w="2210" w:type="dxa"/>
-          </w:tcPr>
-          <w:p>
-            <w:pPr>
-              <w:jc w:val="center"/>
-              <w:rPr>
-                <w:b/>
-              </w:rPr>
-            </w:pPr>
-            <w:r>
-              <w:rPr>
-                <w:b/>
-              </w:rPr>
-              <w:t>Bin</w:t>
-            </w:r>
-            <w:r>
-              <w:rPr>
-                <w:b/>
-              </w:rPr>
-              <w:t xml:space="preserve"> File</w:t>
-            </w:r>
-          </w:p>
-        </w:tc>
-        <w:tc>
-          <w:tcPr>
-            <w:tcW w:w="2272" w:type="dxa"/>
-          </w:tcPr>
-          <w:p>
-            <w:pPr>
-              <w:jc w:val="center"/>
-              <w:rPr>
-                <w:b/>
-              </w:rPr>
-            </w:pPr>
-            <w:r>
-              <w:rPr>
-                <w:b/>
-              </w:rPr>
-              <w:t>Money related info</w:t>
-            </w:r>
-          </w:p>
-        </w:tc>
-        <w:tc>
-          <w:tcPr>
-            <w:tcW w:w="2323" w:type="dxa"/>
+            <w:tcW w:w="3975" w:type="dxa"/>
+          </w:tcPr>
+          <w:p>
+            <w:pPr>
+              <w:jc w:val="center"/>
+              <w:rPr>
+                <w:b/>
+              </w:rPr>
+            </w:pPr>
+            <w:proofErr w:type="spellStart"/>
+            <w:r>
+              <w:rPr>
+                <w:b/>
+              </w:rPr>
+              <w:t>execComEmpLeaveRequestApprovalStatus</w:t>
+            </w:r>
+            <w:proofErr w:type="spellEnd"/>
+          </w:p>
+        </w:tc>
+        <w:tc>
+          <w:tcPr>
+            <w:tcW w:w="1615" w:type="dxa"/>
+          </w:tcPr>
+          <w:p>
+            <w:pPr>
+              <w:jc w:val="center"/>
+              <w:rPr>
+                <w:b/>
+              </w:rPr>
+            </w:pPr>
+            <w:r>
+              <w:rPr>
+                <w:b/>
+              </w:rPr>
+              <w:t>Text File</w:t>
+            </w:r>
+          </w:p>
+        </w:tc>
+        <w:tc>
+          <w:tcPr>
+            <w:tcW w:w="1910" w:type="dxa"/>
+          </w:tcPr>
+          <w:p>
+            <w:pPr>
+              <w:jc w:val="center"/>
+              <w:rPr>
+                <w:b/>
+              </w:rPr>
+            </w:pPr>
+            <w:proofErr w:type="gramStart"/>
+            <w:r>
+              <w:rPr>
+                <w:b/>
+              </w:rPr>
+              <w:t>Requests</w:t>
+            </w:r>
+            <w:proofErr w:type="gramEnd"/>
+            <w:r>
+              <w:rPr>
+                <w:b/>
+              </w:rPr>
+              <w:t xml:space="preserve"> ap</w:t>
+            </w:r>
+            <w:r>
+              <w:rPr>
+                <w:b/>
+              </w:rPr>
+              <w:t>pro</w:t>
+            </w:r>
+            <w:r>
+              <w:rPr>
+                <w:b/>
+              </w:rPr>
+              <w:t xml:space="preserve">val </w:t>
+            </w:r>
+          </w:p>
+          <w:p>
+            <w:pPr>
+              <w:jc w:val="center"/>
+              <w:rPr>
+                <w:b/>
+              </w:rPr>
+            </w:pPr>
+            <w:r>
+              <w:rPr>
+                <w:b/>
+              </w:rPr>
+              <w:t>status</w:t>
+            </w:r>
+            <w:r>
+              <w:rPr>
+                <w:b/>
+              </w:rPr>
+              <w:t xml:space="preserve"> by Executive Committee</w:t>
+            </w:r>
+          </w:p>
+        </w:tc>
+        <w:tc>
+          <w:tcPr>
+            <w:tcW w:w="2102" w:type="dxa"/>
           </w:tcPr>
           <w:p>
             <w:pPr>
@@ -1451,26 +1842,28 @@
         </w:trPr>
         <w:tc>
           <w:tcPr>
-            <w:tcW w:w="2797" w:type="dxa"/>
-          </w:tcPr>
-          <w:p>
-            <w:pPr>
-              <w:jc w:val="center"/>
-              <w:rPr>
-                <w:b/>
-              </w:rPr>
-            </w:pPr>
-            <w:r>
-              <w:rPr>
-                <w:b/>
-              </w:rPr>
-              <w:t>salary</w:t>
-            </w:r>
-          </w:p>
-        </w:tc>
-        <w:tc>
-          <w:tcPr>
-            <w:tcW w:w="2210" w:type="dxa"/>
+            <w:tcW w:w="3975" w:type="dxa"/>
+          </w:tcPr>
+          <w:p>
+            <w:pPr>
+              <w:jc w:val="center"/>
+              <w:rPr>
+                <w:b/>
+              </w:rPr>
+            </w:pPr>
+            <w:proofErr w:type="spellStart"/>
+            <w:r>
+              <w:rPr>
+                <w:b/>
+              </w:rPr>
+              <w:t>execComGmHrMeetingInfo</w:t>
+            </w:r>
+            <w:proofErr w:type="spellEnd"/>
+          </w:p>
+        </w:tc>
+        <w:tc>
+          <w:tcPr>
+            <w:tcW w:w="1615" w:type="dxa"/>
           </w:tcPr>
           <w:p>
             <w:pPr>
@@ -1489,39 +1882,39 @@
         </w:tc>
         <w:tc>
           <w:tcPr>
-            <w:tcW w:w="2272" w:type="dxa"/>
-          </w:tcPr>
-          <w:p>
-            <w:pPr>
-              <w:jc w:val="center"/>
-              <w:rPr>
-                <w:b/>
-              </w:rPr>
-            </w:pPr>
-            <w:r>
-              <w:rPr>
-                <w:b/>
-              </w:rPr>
-              <w:t>Salary of employees</w:t>
-            </w:r>
-          </w:p>
-        </w:tc>
-        <w:tc>
-          <w:tcPr>
-            <w:tcW w:w="2323" w:type="dxa"/>
-          </w:tcPr>
-          <w:p>
-            <w:pPr>
-              <w:jc w:val="center"/>
-              <w:rPr>
-                <w:b/>
-              </w:rPr>
-            </w:pPr>
-            <w:r>
-              <w:rPr>
-                <w:b/>
-              </w:rPr>
-              <w:t>Append</w:t>
+            <w:tcW w:w="1910" w:type="dxa"/>
+          </w:tcPr>
+          <w:p>
+            <w:pPr>
+              <w:jc w:val="center"/>
+              <w:rPr>
+                <w:b/>
+              </w:rPr>
+            </w:pPr>
+            <w:r>
+              <w:rPr>
+                <w:b/>
+              </w:rPr>
+              <w:t>Meeting info</w:t>
+            </w:r>
+          </w:p>
+        </w:tc>
+        <w:tc>
+          <w:tcPr>
+            <w:tcW w:w="2102" w:type="dxa"/>
+          </w:tcPr>
+          <w:p>
+            <w:pPr>
+              <w:jc w:val="center"/>
+              <w:rPr>
+                <w:b/>
+              </w:rPr>
+            </w:pPr>
+            <w:r>
+              <w:rPr>
+                <w:b/>
+              </w:rPr>
+              <w:t>Replace</w:t>
             </w:r>
           </w:p>
         </w:tc>
@@ -1532,26 +1925,129 @@
         </w:trPr>
         <w:tc>
           <w:tcPr>
-            <w:tcW w:w="2797" w:type="dxa"/>
-          </w:tcPr>
-          <w:p>
-            <w:pPr>
-              <w:jc w:val="center"/>
-              <w:rPr>
-                <w:b/>
-              </w:rPr>
-            </w:pPr>
-            <w:r>
-              <w:rPr>
-                <w:b/>
-              </w:rPr>
-              <w:t>setVoting</w:t>
-            </w:r>
-          </w:p>
-        </w:tc>
-        <w:tc>
-          <w:tcPr>
-            <w:tcW w:w="2210" w:type="dxa"/>
+            <w:tcW w:w="3975" w:type="dxa"/>
+          </w:tcPr>
+          <w:p>
+            <w:pPr>
+              <w:jc w:val="center"/>
+              <w:rPr>
+                <w:b/>
+              </w:rPr>
+            </w:pPr>
+            <w:proofErr w:type="spellStart"/>
+            <w:r>
+              <w:rPr>
+                <w:b/>
+              </w:rPr>
+              <w:t>empM</w:t>
+            </w:r>
+            <w:r>
+              <w:rPr>
+                <w:b/>
+              </w:rPr>
+              <w:t>oneyInfo</w:t>
+            </w:r>
+            <w:proofErr w:type="spellEnd"/>
+          </w:p>
+        </w:tc>
+        <w:tc>
+          <w:tcPr>
+            <w:tcW w:w="1615" w:type="dxa"/>
+          </w:tcPr>
+          <w:p>
+            <w:pPr>
+              <w:jc w:val="center"/>
+              <w:rPr>
+                <w:b/>
+              </w:rPr>
+            </w:pPr>
+            <w:r>
+              <w:rPr>
+                <w:b/>
+              </w:rPr>
+              <w:t>Bin File</w:t>
+            </w:r>
+          </w:p>
+        </w:tc>
+        <w:tc>
+          <w:tcPr>
+            <w:tcW w:w="1910" w:type="dxa"/>
+          </w:tcPr>
+          <w:p>
+            <w:pPr>
+              <w:jc w:val="center"/>
+              <w:rPr>
+                <w:b/>
+              </w:rPr>
+            </w:pPr>
+            <w:r>
+              <w:rPr>
+                <w:b/>
+              </w:rPr>
+              <w:t>Money related info</w:t>
+            </w:r>
+            <w:r>
+              <w:rPr>
+                <w:b/>
+              </w:rPr>
+              <w:t xml:space="preserve"> for employees</w:t>
+            </w:r>
+          </w:p>
+        </w:tc>
+        <w:tc>
+          <w:tcPr>
+            <w:tcW w:w="2102" w:type="dxa"/>
+          </w:tcPr>
+          <w:p>
+            <w:pPr>
+              <w:jc w:val="center"/>
+              <w:rPr>
+                <w:b/>
+              </w:rPr>
+            </w:pPr>
+            <w:r>
+              <w:rPr>
+                <w:b/>
+              </w:rPr>
+              <w:t>Append</w:t>
+            </w:r>
+          </w:p>
+        </w:tc>
+      </w:tr>
+      <w:tr>
+        <w:trPr>
+          <w:trHeight w:val="552"/>
+        </w:trPr>
+        <w:tc>
+          <w:tcPr>
+            <w:tcW w:w="3975" w:type="dxa"/>
+          </w:tcPr>
+          <w:p>
+            <w:pPr>
+              <w:jc w:val="center"/>
+              <w:rPr>
+                <w:b/>
+              </w:rPr>
+            </w:pPr>
+            <w:proofErr w:type="spellStart"/>
+            <w:r>
+              <w:rPr>
+                <w:b/>
+              </w:rPr>
+              <w:t>fcS</w:t>
+            </w:r>
+            <w:r>
+              <w:rPr>
+                <w:b/>
+              </w:rPr>
+              <w:t>alary</w:t>
+            </w:r>
+            <w:proofErr w:type="spellEnd"/>
+          </w:p>
+        </w:tc>
+        <w:tc>
+          <w:tcPr>
+            <w:tcW w:w="1615" w:type="dxa"/>
           </w:tcPr>
           <w:p>
             <w:pPr>
@@ -1570,26 +2066,121 @@
         </w:tc>
         <w:tc>
           <w:tcPr>
-            <w:tcW w:w="2272" w:type="dxa"/>
-          </w:tcPr>
-          <w:p>
-            <w:pPr>
-              <w:jc w:val="center"/>
-              <w:rPr>
-                <w:b/>
-              </w:rPr>
-            </w:pPr>
-            <w:r>
-              <w:rPr>
-                <w:b/>
-              </w:rPr>
-              <w:t>Chart file</w:t>
-            </w:r>
-          </w:p>
-        </w:tc>
-        <w:tc>
-          <w:tcPr>
-            <w:tcW w:w="2323" w:type="dxa"/>
+            <w:tcW w:w="1910" w:type="dxa"/>
+          </w:tcPr>
+          <w:p>
+            <w:pPr>
+              <w:jc w:val="center"/>
+              <w:rPr>
+                <w:b/>
+              </w:rPr>
+            </w:pPr>
+            <w:r>
+              <w:rPr>
+                <w:b/>
+              </w:rPr>
+              <w:t xml:space="preserve">Salary </w:t>
+            </w:r>
+            <w:r>
+              <w:rPr>
+                <w:b/>
+              </w:rPr>
+              <w:t>info stored by Finance Committee</w:t>
+            </w:r>
+          </w:p>
+        </w:tc>
+        <w:tc>
+          <w:tcPr>
+            <w:tcW w:w="2102" w:type="dxa"/>
+          </w:tcPr>
+          <w:p>
+            <w:pPr>
+              <w:jc w:val="center"/>
+              <w:rPr>
+                <w:b/>
+              </w:rPr>
+            </w:pPr>
+            <w:r>
+              <w:rPr>
+                <w:b/>
+              </w:rPr>
+              <w:t>Append</w:t>
+            </w:r>
+          </w:p>
+        </w:tc>
+      </w:tr>
+      <w:tr>
+        <w:trPr>
+          <w:trHeight w:val="552"/>
+        </w:trPr>
+        <w:tc>
+          <w:tcPr>
+            <w:tcW w:w="3975" w:type="dxa"/>
+          </w:tcPr>
+          <w:p>
+            <w:pPr>
+              <w:jc w:val="center"/>
+              <w:rPr>
+                <w:b/>
+              </w:rPr>
+            </w:pPr>
+            <w:proofErr w:type="spellStart"/>
+            <w:r>
+              <w:rPr>
+                <w:b/>
+              </w:rPr>
+              <w:t>fcS</w:t>
+            </w:r>
+            <w:r>
+              <w:rPr>
+                <w:b/>
+              </w:rPr>
+              <w:t>etVoting</w:t>
+            </w:r>
+            <w:proofErr w:type="spellEnd"/>
+          </w:p>
+        </w:tc>
+        <w:tc>
+          <w:tcPr>
+            <w:tcW w:w="1615" w:type="dxa"/>
+          </w:tcPr>
+          <w:p>
+            <w:pPr>
+              <w:jc w:val="center"/>
+              <w:rPr>
+                <w:b/>
+              </w:rPr>
+            </w:pPr>
+            <w:r>
+              <w:rPr>
+                <w:b/>
+              </w:rPr>
+              <w:t>Text File</w:t>
+            </w:r>
+          </w:p>
+        </w:tc>
+        <w:tc>
+          <w:tcPr>
+            <w:tcW w:w="1910" w:type="dxa"/>
+          </w:tcPr>
+          <w:p>
+            <w:pPr>
+              <w:jc w:val="center"/>
+              <w:rPr>
+                <w:b/>
+              </w:rPr>
+            </w:pPr>
+            <w:r>
+              <w:rPr>
+                <w:b/>
+              </w:rPr>
+              <w:t>Voting info used by Finance Committee</w:t>
+            </w:r>
+          </w:p>
+        </w:tc>
+        <w:tc>
+          <w:tcPr>
+            <w:tcW w:w="2102" w:type="dxa"/>
           </w:tcPr>
           <w:p>
             <w:pPr>

</xml_diff>